<commit_message>
only second question remaining
</commit_message>
<xml_diff>
--- a/Assignment1/BhanuVerma_Report.docx
+++ b/Assignment1/BhanuVerma_Report.docx
@@ -25,8 +25,6 @@
       <w:r>
         <w:t>Bhanu Verma - 903151012</w:t>
       </w:r>
-      <w:bookmarkStart w:id="0" w:name="_GoBack"/>
-      <w:bookmarkEnd w:id="0"/>
     </w:p>
     <w:p/>
     <w:p/>
@@ -1057,23 +1055,1086 @@
     </w:p>
     <w:p>
       <w:pPr>
+        <w:rPr>
+          <w:rFonts w:eastAsiaTheme="minorEastAsia"/>
+        </w:rPr>
+      </w:pPr>
+    </w:p>
+    <w:p>
+      <w:pPr>
+        <w:rPr>
+          <w:rFonts w:eastAsiaTheme="minorEastAsia"/>
+        </w:rPr>
+      </w:pPr>
+      <w:r>
+        <w:rPr>
+          <w:rFonts w:eastAsiaTheme="minorEastAsia"/>
+        </w:rPr>
+        <w:t xml:space="preserve">Question 2 - </w:t>
+      </w:r>
+      <w:bookmarkStart w:id="0" w:name="_GoBack"/>
+      <w:bookmarkEnd w:id="0"/>
+    </w:p>
+    <w:p>
+      <w:pPr>
+        <w:rPr>
+          <w:rFonts w:eastAsiaTheme="minorEastAsia"/>
+        </w:rPr>
+      </w:pPr>
+      <w:r>
+        <w:rPr>
+          <w:rFonts w:eastAsiaTheme="minorEastAsia"/>
+          <w:b/>
+        </w:rPr>
+        <w:t>Question 3</w:t>
+      </w:r>
+      <w:r>
+        <w:rPr>
+          <w:rFonts w:eastAsiaTheme="minorEastAsia"/>
+        </w:rPr>
+        <w:t xml:space="preserve"> - Divide &amp; Conquer</w:t>
+      </w:r>
+    </w:p>
+    <w:p>
+      <w:pPr>
+        <w:rPr>
+          <w:rFonts w:eastAsiaTheme="minorEastAsia"/>
+        </w:rPr>
+      </w:pPr>
+    </w:p>
+    <w:p>
+      <w:pPr>
+        <w:rPr>
+          <w:rFonts w:eastAsiaTheme="minorEastAsia"/>
+        </w:rPr>
+      </w:pPr>
+      <w:r>
+        <w:rPr>
+          <w:rFonts w:eastAsiaTheme="minorEastAsia"/>
+        </w:rPr>
+        <w:t>Let’s have a look at the data given in the question:</w:t>
+      </w:r>
+    </w:p>
+    <w:p>
+      <w:pPr>
         <w:pStyle w:val="ListParagraph"/>
-        <w:rPr>
-          <w:rFonts w:eastAsiaTheme="minorEastAsia"/>
-        </w:rPr>
-      </w:pPr>
-    </w:p>
-    <w:p>
-      <w:pPr>
-        <w:rPr>
-          <w:rFonts w:cs="Times New Roman"/>
-        </w:rPr>
-      </w:pPr>
-      <w:r>
-        <w:rPr>
-          <w:rFonts w:cs="Times New Roman"/>
+        <w:numPr>
+          <w:ilvl w:val="0"/>
+          <w:numId w:val="7"/>
+        </w:numPr>
+        <w:rPr>
+          <w:rFonts w:eastAsiaTheme="minorEastAsia"/>
+        </w:rPr>
+      </w:pPr>
+      <w:r>
+        <w:rPr>
+          <w:rFonts w:eastAsiaTheme="minorEastAsia"/>
+        </w:rPr>
+        <w:t>Number of Tags - n</w:t>
+      </w:r>
+    </w:p>
+    <w:p>
+      <w:pPr>
+        <w:pStyle w:val="ListParagraph"/>
+        <w:numPr>
+          <w:ilvl w:val="0"/>
+          <w:numId w:val="7"/>
+        </w:numPr>
+        <w:rPr>
+          <w:rFonts w:eastAsiaTheme="minorEastAsia"/>
+        </w:rPr>
+      </w:pPr>
+      <w:r>
+        <w:rPr>
+          <w:rFonts w:eastAsiaTheme="minorEastAsia"/>
+        </w:rPr>
+        <w:t xml:space="preserve">Each tag can be represented as </w:t>
+      </w:r>
+      <m:oMath>
+        <m:r>
+          <w:rPr>
+            <w:rFonts w:ascii="Cambria Math" w:eastAsiaTheme="minorEastAsia" w:hAnsi="Cambria Math"/>
+          </w:rPr>
+          <m:t>t</m:t>
+        </m:r>
+      </m:oMath>
+      <w:r>
+        <w:rPr>
+          <w:rFonts w:eastAsiaTheme="minorEastAsia"/>
+          <w:vertAlign w:val="subscript"/>
+        </w:rPr>
+        <w:t>i</w:t>
+      </w:r>
+      <w:r>
+        <w:rPr>
+          <w:rFonts w:eastAsiaTheme="minorEastAsia"/>
+        </w:rPr>
+        <w:t xml:space="preserve"> where </w:t>
+      </w:r>
+      <m:oMath>
+        <m:r>
+          <w:rPr>
+            <w:rFonts w:ascii="Cambria Math" w:eastAsiaTheme="minorEastAsia" w:hAnsi="Cambria Math"/>
+          </w:rPr>
+          <m:t>1≤</m:t>
+        </m:r>
+        <m:r>
+          <w:rPr>
+            <w:rFonts w:ascii="Cambria Math" w:eastAsiaTheme="minorEastAsia" w:hAnsi="Cambria Math"/>
+          </w:rPr>
+          <m:t>i</m:t>
+        </m:r>
+        <m:r>
+          <w:rPr>
+            <w:rFonts w:ascii="Cambria Math" w:eastAsiaTheme="minorEastAsia" w:hAnsi="Cambria Math"/>
+          </w:rPr>
+          <m:t>≤</m:t>
+        </m:r>
+        <m:r>
+          <w:rPr>
+            <w:rFonts w:ascii="Cambria Math" w:eastAsiaTheme="minorEastAsia" w:hAnsi="Cambria Math"/>
+          </w:rPr>
+          <m:t>n</m:t>
+        </m:r>
+      </m:oMath>
+    </w:p>
+    <w:p>
+      <w:pPr>
+        <w:pStyle w:val="ListParagraph"/>
+        <w:numPr>
+          <w:ilvl w:val="0"/>
+          <w:numId w:val="7"/>
+        </w:numPr>
+        <w:rPr>
+          <w:rFonts w:eastAsiaTheme="minorEastAsia"/>
+        </w:rPr>
+      </w:pPr>
+      <w:r>
+        <w:rPr>
+          <w:rFonts w:eastAsiaTheme="minorEastAsia"/>
+        </w:rPr>
+        <w:t xml:space="preserve">Rule: if </w:t>
+      </w:r>
+      <m:oMath>
+        <m:sSub>
+          <m:sSubPr>
+            <m:ctrlPr>
+              <w:rPr>
+                <w:rFonts w:ascii="Cambria Math" w:eastAsiaTheme="minorEastAsia" w:hAnsi="Cambria Math"/>
+                <w:i/>
+              </w:rPr>
+            </m:ctrlPr>
+          </m:sSubPr>
+          <m:e>
+            <m:r>
+              <w:rPr>
+                <w:rFonts w:ascii="Cambria Math" w:eastAsiaTheme="minorEastAsia" w:hAnsi="Cambria Math"/>
+              </w:rPr>
+              <m:t>t</m:t>
+            </m:r>
+          </m:e>
+          <m:sub>
+            <m:r>
+              <w:rPr>
+                <w:rFonts w:ascii="Cambria Math" w:eastAsiaTheme="minorEastAsia" w:hAnsi="Cambria Math"/>
+              </w:rPr>
+              <m:t>i</m:t>
+            </m:r>
+          </m:sub>
+        </m:sSub>
+        <m:r>
+          <w:rPr>
+            <w:rFonts w:ascii="Cambria Math" w:eastAsiaTheme="minorEastAsia" w:hAnsi="Cambria Math"/>
+          </w:rPr>
+          <m:t xml:space="preserve">= </m:t>
+        </m:r>
+        <m:sSub>
+          <m:sSubPr>
+            <m:ctrlPr>
+              <w:rPr>
+                <w:rFonts w:ascii="Cambria Math" w:eastAsiaTheme="minorEastAsia" w:hAnsi="Cambria Math"/>
+                <w:i/>
+              </w:rPr>
+            </m:ctrlPr>
+          </m:sSubPr>
+          <m:e>
+            <m:r>
+              <w:rPr>
+                <w:rFonts w:ascii="Cambria Math" w:eastAsiaTheme="minorEastAsia" w:hAnsi="Cambria Math"/>
+              </w:rPr>
+              <m:t>t</m:t>
+            </m:r>
+          </m:e>
+          <m:sub>
+            <m:r>
+              <w:rPr>
+                <w:rFonts w:ascii="Cambria Math" w:eastAsiaTheme="minorEastAsia" w:hAnsi="Cambria Math"/>
+              </w:rPr>
+              <m:t>j</m:t>
+            </m:r>
+          </m:sub>
+        </m:sSub>
+      </m:oMath>
+      <w:r>
+        <w:rPr>
+          <w:rFonts w:eastAsiaTheme="minorEastAsia"/>
+        </w:rPr>
+        <w:t xml:space="preserve"> then they light up on touching</w:t>
+      </w:r>
+    </w:p>
+    <w:p>
+      <w:pPr>
+        <w:rPr>
+          <w:rFonts w:eastAsiaTheme="minorEastAsia"/>
+        </w:rPr>
+      </w:pPr>
+    </w:p>
+    <w:p>
+      <w:pPr>
+        <w:rPr>
+          <w:rFonts w:eastAsiaTheme="minorEastAsia"/>
+        </w:rPr>
+      </w:pPr>
+      <w:r>
+        <w:rPr>
+          <w:rFonts w:eastAsiaTheme="minorEastAsia"/>
+        </w:rPr>
+        <w:t xml:space="preserve">Here is the algorithm that uses Divide &amp; Conquer approach to solve this problem in </w:t>
+      </w:r>
+      <w:proofErr w:type="gramStart"/>
+      <m:oMath>
+        <m:r>
+          <w:rPr>
+            <w:rFonts w:ascii="Cambria Math" w:eastAsiaTheme="minorEastAsia" w:hAnsi="Cambria Math"/>
+          </w:rPr>
+          <m:t>O(</m:t>
+        </m:r>
+        <w:proofErr w:type="gramEnd"/>
+        <m:r>
+          <w:rPr>
+            <w:rFonts w:ascii="Cambria Math" w:eastAsiaTheme="minorEastAsia" w:hAnsi="Cambria Math"/>
+          </w:rPr>
+          <m:t>n*log n)</m:t>
+        </m:r>
+      </m:oMath>
+      <w:r>
+        <w:rPr>
+          <w:rFonts w:eastAsiaTheme="minorEastAsia"/>
+        </w:rPr>
+        <w:t>:</w:t>
+      </w:r>
+    </w:p>
+    <w:p>
+      <w:pPr>
+        <w:pStyle w:val="ListParagraph"/>
+        <w:numPr>
+          <w:ilvl w:val="0"/>
+          <w:numId w:val="8"/>
+        </w:numPr>
+        <w:rPr>
+          <w:rFonts w:eastAsiaTheme="minorEastAsia"/>
+        </w:rPr>
+      </w:pPr>
+      <w:r>
+        <w:rPr>
+          <w:rFonts w:eastAsiaTheme="minorEastAsia"/>
+        </w:rPr>
+        <w:t>Keep on dividing the problem size into two equal halves, until problem size becomes 1.</w:t>
+      </w:r>
+    </w:p>
+    <w:p>
+      <w:pPr>
+        <w:pStyle w:val="ListParagraph"/>
+        <w:numPr>
+          <w:ilvl w:val="0"/>
+          <w:numId w:val="8"/>
+        </w:numPr>
+        <w:rPr>
+          <w:rFonts w:eastAsiaTheme="minorEastAsia"/>
+        </w:rPr>
+      </w:pPr>
+      <w:r>
+        <w:rPr>
+          <w:rFonts w:eastAsiaTheme="minorEastAsia"/>
+        </w:rPr>
+        <w:t>Use recursion for above step</w:t>
+      </w:r>
+    </w:p>
+    <w:p>
+      <w:pPr>
+        <w:pStyle w:val="ListParagraph"/>
+        <w:numPr>
+          <w:ilvl w:val="0"/>
+          <w:numId w:val="8"/>
+        </w:numPr>
+        <w:rPr>
+          <w:rFonts w:eastAsiaTheme="minorEastAsia"/>
+        </w:rPr>
+      </w:pPr>
+      <w:r>
+        <w:rPr>
+          <w:rFonts w:eastAsiaTheme="minorEastAsia"/>
+        </w:rPr>
+        <w:t>Base Case - when problem size becomes 1, return that tag</w:t>
+      </w:r>
+    </w:p>
+    <w:p>
+      <w:pPr>
+        <w:pStyle w:val="ListParagraph"/>
+        <w:numPr>
+          <w:ilvl w:val="0"/>
+          <w:numId w:val="8"/>
+        </w:numPr>
+        <w:rPr>
+          <w:rFonts w:eastAsiaTheme="minorEastAsia"/>
+        </w:rPr>
+      </w:pPr>
+      <w:r>
+        <w:rPr>
+          <w:rFonts w:eastAsiaTheme="minorEastAsia"/>
+        </w:rPr>
+        <w:t>Now for each level above base level, tap two tags i.e. check if their ids are same.</w:t>
+      </w:r>
+    </w:p>
+    <w:p>
+      <w:pPr>
+        <w:pStyle w:val="ListParagraph"/>
+        <w:numPr>
+          <w:ilvl w:val="0"/>
+          <w:numId w:val="8"/>
+        </w:numPr>
+        <w:rPr>
+          <w:rFonts w:eastAsiaTheme="minorEastAsia"/>
+        </w:rPr>
+      </w:pPr>
+      <w:r>
+        <w:rPr>
+          <w:rFonts w:eastAsiaTheme="minorEastAsia"/>
+        </w:rPr>
+        <w:t>If they light up i.e. if their ids are same return any tag to the upper level.</w:t>
+      </w:r>
+    </w:p>
+    <w:p>
+      <w:pPr>
+        <w:pStyle w:val="ListParagraph"/>
+        <w:numPr>
+          <w:ilvl w:val="0"/>
+          <w:numId w:val="8"/>
+        </w:numPr>
+        <w:rPr>
+          <w:rFonts w:eastAsiaTheme="minorEastAsia"/>
+        </w:rPr>
+      </w:pPr>
+      <w:r>
+        <w:rPr>
+          <w:rFonts w:eastAsiaTheme="minorEastAsia"/>
+        </w:rPr>
+        <w:t xml:space="preserve">If they don’t light up, check if any of them is in the majority by comparing each of these tags with the problem size </w:t>
+      </w:r>
+      <w:r>
+        <w:rPr>
+          <w:rFonts w:eastAsiaTheme="minorEastAsia"/>
+        </w:rPr>
+        <w:t>at current level for that node.</w:t>
+      </w:r>
+    </w:p>
+    <w:p>
+      <w:pPr>
+        <w:pStyle w:val="ListParagraph"/>
+        <w:numPr>
+          <w:ilvl w:val="0"/>
+          <w:numId w:val="8"/>
+        </w:numPr>
+        <w:rPr>
+          <w:rFonts w:eastAsiaTheme="minorEastAsia"/>
+        </w:rPr>
+      </w:pPr>
+      <w:r>
+        <w:rPr>
+          <w:rFonts w:eastAsiaTheme="minorEastAsia"/>
+        </w:rPr>
+        <w:t>If in majority, return that tag. Else return Null or None.</w:t>
+      </w:r>
+    </w:p>
+    <w:p>
+      <w:pPr>
+        <w:pStyle w:val="ListParagraph"/>
+        <w:numPr>
+          <w:ilvl w:val="0"/>
+          <w:numId w:val="8"/>
+        </w:numPr>
+        <w:rPr>
+          <w:rFonts w:eastAsiaTheme="minorEastAsia"/>
+        </w:rPr>
+      </w:pPr>
+      <w:r>
+        <w:rPr>
+          <w:rFonts w:eastAsiaTheme="minorEastAsia"/>
+        </w:rPr>
+        <w:t>Intuition of finding majority is equivalent to finding Boyer Moore’s majority vote algorithm. [1]</w:t>
+      </w:r>
+    </w:p>
+    <w:p>
+      <w:pPr>
+        <w:pStyle w:val="ListParagraph"/>
+        <w:numPr>
+          <w:ilvl w:val="0"/>
+          <w:numId w:val="8"/>
+        </w:numPr>
+        <w:rPr>
+          <w:rFonts w:eastAsiaTheme="minorEastAsia"/>
+        </w:rPr>
+      </w:pPr>
+      <w:r>
+        <w:rPr>
+          <w:rFonts w:eastAsiaTheme="minorEastAsia"/>
+        </w:rPr>
+        <w:t xml:space="preserve">This step ensures that there will maximum of </w:t>
+      </w:r>
+      <m:oMath>
+        <m:r>
+          <w:rPr>
+            <w:rFonts w:ascii="Cambria Math" w:eastAsiaTheme="minorEastAsia" w:hAnsi="Cambria Math"/>
+          </w:rPr>
+          <m:t>2n</m:t>
+        </m:r>
+      </m:oMath>
+      <w:r>
+        <w:rPr>
+          <w:rFonts w:eastAsiaTheme="minorEastAsia"/>
+        </w:rPr>
+        <w:t xml:space="preserve"> comparisons at each level and we have divided our problem into two equal halves at each level, depth of our tree or total number of levels are </w:t>
+      </w:r>
+      <m:oMath>
+        <m:r>
+          <w:rPr>
+            <w:rFonts w:ascii="Cambria Math" w:eastAsiaTheme="minorEastAsia" w:hAnsi="Cambria Math"/>
+          </w:rPr>
+          <m:t>log n</m:t>
+        </m:r>
+      </m:oMath>
+      <w:r>
+        <w:rPr>
+          <w:rFonts w:eastAsiaTheme="minorEastAsia"/>
+        </w:rPr>
+        <w:t>.</w:t>
+      </w:r>
+    </w:p>
+    <w:p>
+      <w:pPr>
+        <w:pStyle w:val="ListParagraph"/>
+        <w:numPr>
+          <w:ilvl w:val="0"/>
+          <w:numId w:val="8"/>
+        </w:numPr>
+        <w:rPr>
+          <w:rFonts w:eastAsiaTheme="minorEastAsia"/>
+        </w:rPr>
+      </w:pPr>
+      <w:r>
+        <w:rPr>
+          <w:rFonts w:eastAsiaTheme="minorEastAsia"/>
+        </w:rPr>
+        <w:t xml:space="preserve">Hence, total time complexity for our algorithm become </w:t>
+      </w:r>
+      <w:proofErr w:type="gramStart"/>
+      <m:oMath>
+        <m:r>
+          <w:rPr>
+            <w:rFonts w:ascii="Cambria Math" w:eastAsiaTheme="minorEastAsia" w:hAnsi="Cambria Math"/>
+          </w:rPr>
+          <m:t>O(</m:t>
+        </m:r>
+        <w:proofErr w:type="gramEnd"/>
+        <m:r>
+          <w:rPr>
+            <w:rFonts w:ascii="Cambria Math" w:eastAsiaTheme="minorEastAsia" w:hAnsi="Cambria Math"/>
+          </w:rPr>
+          <m:t>2n * log n)</m:t>
+        </m:r>
+      </m:oMath>
+      <w:r>
+        <w:rPr>
+          <w:rFonts w:eastAsiaTheme="minorEastAsia"/>
+        </w:rPr>
+        <w:t xml:space="preserve"> </w:t>
+      </w:r>
+      <m:oMath>
+        <m:r>
+          <w:rPr>
+            <w:rFonts w:ascii="Cambria Math" w:eastAsiaTheme="minorEastAsia" w:hAnsi="Cambria Math"/>
+          </w:rPr>
+          <m:t>∈</m:t>
+        </m:r>
+        <m:r>
+          <m:rPr>
+            <m:sty m:val="bi"/>
+          </m:rPr>
+          <w:rPr>
+            <w:rFonts w:ascii="Cambria Math" w:eastAsiaTheme="minorEastAsia" w:hAnsi="Cambria Math"/>
+          </w:rPr>
+          <m:t>O(n*log n)</m:t>
+        </m:r>
+      </m:oMath>
+      <w:r>
+        <w:rPr>
+          <w:rFonts w:eastAsiaTheme="minorEastAsia"/>
+        </w:rPr>
+        <w:t>.</w:t>
+      </w:r>
+    </w:p>
+    <w:p>
+      <w:pPr>
+        <w:rPr>
+          <w:rFonts w:eastAsiaTheme="minorEastAsia"/>
+        </w:rPr>
+      </w:pPr>
+    </w:p>
+    <w:p>
+      <w:pPr>
+        <w:rPr>
+          <w:rFonts w:eastAsiaTheme="minorEastAsia"/>
+        </w:rPr>
+      </w:pPr>
+    </w:p>
+    <w:p>
+      <w:pPr>
+        <w:rPr>
+          <w:rFonts w:eastAsiaTheme="minorEastAsia"/>
+        </w:rPr>
+      </w:pPr>
+    </w:p>
+    <w:p>
+      <w:pPr>
+        <w:rPr>
+          <w:rFonts w:eastAsiaTheme="minorEastAsia"/>
+        </w:rPr>
+      </w:pPr>
+      <w:r>
+        <w:rPr>
+          <w:rFonts w:eastAsiaTheme="minorEastAsia"/>
+        </w:rPr>
+        <w:t xml:space="preserve">Time complexity can also be deduced from </w:t>
+      </w:r>
+      <w:r>
+        <w:rPr>
+          <w:rFonts w:eastAsiaTheme="minorEastAsia"/>
+        </w:rPr>
+        <w:t>Master’s theorem i.e.</w:t>
+      </w:r>
+    </w:p>
+    <w:p>
+      <w:pPr>
+        <w:rPr>
+          <w:rFonts w:eastAsiaTheme="minorEastAsia"/>
+        </w:rPr>
+      </w:pPr>
+    </w:p>
+    <w:p>
+      <w:pPr>
+        <w:rPr>
+          <w:rFonts w:eastAsiaTheme="minorEastAsia"/>
+        </w:rPr>
+      </w:pPr>
+      <w:r>
+        <w:rPr>
+          <w:rFonts w:eastAsiaTheme="minorEastAsia"/>
+        </w:rPr>
+        <w:tab/>
+      </w:r>
+      <m:oMath>
+        <m:r>
+          <w:rPr>
+            <w:rFonts w:ascii="Cambria Math" w:eastAsiaTheme="minorEastAsia" w:hAnsi="Cambria Math"/>
+          </w:rPr>
+          <m:t>T(n) = a T(n/b) + f(n)</m:t>
+        </m:r>
+      </m:oMath>
+    </w:p>
+    <w:p>
+      <w:pPr>
+        <w:rPr>
+          <w:rFonts w:eastAsiaTheme="minorEastAsia"/>
+        </w:rPr>
+      </w:pPr>
+      <w:r>
+        <w:rPr>
+          <w:rFonts w:eastAsiaTheme="minorEastAsia"/>
+        </w:rPr>
+        <w:tab/>
+      </w:r>
+      <m:oMath>
+        <m:r>
+          <w:rPr>
+            <w:rFonts w:ascii="Cambria Math" w:eastAsiaTheme="minorEastAsia" w:hAnsi="Cambria Math"/>
+          </w:rPr>
+          <m:t>T(1) = c</m:t>
+        </m:r>
+      </m:oMath>
+    </w:p>
+    <w:p>
+      <w:pPr>
+        <w:rPr>
+          <w:rFonts w:eastAsiaTheme="minorEastAsia"/>
+        </w:rPr>
+      </w:pPr>
+    </w:p>
+    <w:p>
+      <w:pPr>
+        <w:rPr>
+          <w:rFonts w:eastAsiaTheme="minorEastAsia"/>
+        </w:rPr>
+      </w:pPr>
+      <w:r>
+        <w:rPr>
+          <w:rFonts w:eastAsiaTheme="minorEastAsia"/>
+        </w:rPr>
+        <w:t xml:space="preserve">where </w:t>
+      </w:r>
+      <m:oMath>
+        <m:r>
+          <w:rPr>
+            <w:rFonts w:ascii="Cambria Math" w:eastAsiaTheme="minorEastAsia" w:hAnsi="Cambria Math"/>
+          </w:rPr>
+          <m:t>T (n)</m:t>
+        </m:r>
+      </m:oMath>
+      <w:r>
+        <w:rPr>
+          <w:rFonts w:eastAsiaTheme="minorEastAsia"/>
+        </w:rPr>
+        <w:t xml:space="preserve"> is a monotonically increasing</w:t>
+      </w:r>
+    </w:p>
+    <w:p>
+      <w:pPr>
+        <w:rPr>
+          <w:rFonts w:eastAsiaTheme="minorEastAsia"/>
+        </w:rPr>
+      </w:pPr>
+      <w:r>
+        <w:rPr>
+          <w:rFonts w:eastAsiaTheme="minorEastAsia"/>
+        </w:rPr>
+        <w:tab/>
+      </w:r>
+      <m:oMath>
+        <m:r>
+          <w:rPr>
+            <w:rFonts w:ascii="Cambria Math" w:eastAsiaTheme="minorEastAsia" w:hAnsi="Cambria Math"/>
+          </w:rPr>
+          <m:t>a</m:t>
+        </m:r>
+      </m:oMath>
+      <w:r>
+        <w:rPr>
+          <w:rFonts w:eastAsiaTheme="minorEastAsia"/>
+        </w:rPr>
+        <w:t xml:space="preserve"> = number of sub-problems, </w:t>
+      </w:r>
+      <m:oMath>
+        <m:r>
+          <w:rPr>
+            <w:rFonts w:ascii="Cambria Math" w:eastAsiaTheme="minorEastAsia" w:hAnsi="Cambria Math"/>
+          </w:rPr>
+          <m:t>a &gt;= 1</m:t>
+        </m:r>
+      </m:oMath>
+    </w:p>
+    <w:p>
+      <w:pPr>
+        <w:rPr>
+          <w:rFonts w:eastAsiaTheme="minorEastAsia"/>
+        </w:rPr>
+      </w:pPr>
+      <w:r>
+        <w:rPr>
+          <w:rFonts w:eastAsiaTheme="minorEastAsia"/>
+        </w:rPr>
+        <w:tab/>
+      </w:r>
+      <m:oMath>
+        <m:r>
+          <w:rPr>
+            <w:rFonts w:ascii="Cambria Math" w:eastAsiaTheme="minorEastAsia" w:hAnsi="Cambria Math"/>
+          </w:rPr>
+          <m:t>n/b</m:t>
+        </m:r>
+      </m:oMath>
+      <w:r>
+        <w:rPr>
+          <w:rFonts w:eastAsiaTheme="minorEastAsia"/>
+        </w:rPr>
+        <w:t xml:space="preserve"> = size of each problem, </w:t>
+      </w:r>
+      <m:oMath>
+        <m:r>
+          <w:rPr>
+            <w:rFonts w:ascii="Cambria Math" w:eastAsiaTheme="minorEastAsia" w:hAnsi="Cambria Math"/>
+          </w:rPr>
+          <m:t>b &gt;= 2</m:t>
+        </m:r>
+      </m:oMath>
+    </w:p>
+    <w:p>
+      <w:pPr>
+        <w:rPr>
+          <w:rFonts w:eastAsiaTheme="minorEastAsia"/>
+        </w:rPr>
+      </w:pPr>
+      <w:r>
+        <w:rPr>
+          <w:rFonts w:eastAsiaTheme="minorEastAsia"/>
+        </w:rPr>
+        <w:tab/>
+      </w:r>
+      <m:oMath>
+        <m:r>
+          <w:rPr>
+            <w:rFonts w:ascii="Cambria Math" w:eastAsiaTheme="minorEastAsia" w:hAnsi="Cambria Math"/>
+          </w:rPr>
+          <m:t>f(n)</m:t>
+        </m:r>
+      </m:oMath>
+      <w:r>
+        <w:rPr>
+          <w:rFonts w:eastAsiaTheme="minorEastAsia"/>
+        </w:rPr>
+        <w:t xml:space="preserve"> = time of combine step </w:t>
+      </w:r>
+    </w:p>
+    <w:p>
+      <w:pPr>
+        <w:rPr>
+          <w:rFonts w:eastAsiaTheme="minorEastAsia"/>
+        </w:rPr>
+      </w:pPr>
+      <w:r>
+        <w:rPr>
+          <w:rFonts w:eastAsiaTheme="minorEastAsia"/>
+        </w:rPr>
+        <w:tab/>
+      </w:r>
+      <m:oMath>
+        <m:r>
+          <w:rPr>
+            <w:rFonts w:ascii="Cambria Math" w:eastAsiaTheme="minorEastAsia" w:hAnsi="Cambria Math"/>
+          </w:rPr>
+          <m:t>c &gt; 0</m:t>
+        </m:r>
+      </m:oMath>
+    </w:p>
+    <w:p>
+      <w:pPr>
+        <w:rPr>
+          <w:rFonts w:eastAsiaTheme="minorEastAsia"/>
+        </w:rPr>
+      </w:pPr>
+    </w:p>
+    <w:p>
+      <w:pPr>
+        <w:rPr>
+          <w:rFonts w:eastAsiaTheme="minorEastAsia"/>
+        </w:rPr>
+      </w:pPr>
+      <w:r>
+        <w:rPr>
+          <w:rFonts w:eastAsiaTheme="minorEastAsia"/>
+        </w:rPr>
+        <w:t xml:space="preserve">For our solution, </w:t>
+      </w:r>
+      <m:oMath>
+        <m:r>
+          <w:rPr>
+            <w:rFonts w:ascii="Cambria Math" w:eastAsiaTheme="minorEastAsia" w:hAnsi="Cambria Math"/>
+          </w:rPr>
+          <m:t>a = 2</m:t>
+        </m:r>
+      </m:oMath>
+      <w:r>
+        <w:rPr>
+          <w:rFonts w:eastAsiaTheme="minorEastAsia"/>
+        </w:rPr>
+        <w:t xml:space="preserve"> as we are dividing our problem into two sub-problems at each step and </w:t>
+      </w:r>
+      <m:oMath>
+        <m:r>
+          <w:rPr>
+            <w:rFonts w:ascii="Cambria Math" w:eastAsiaTheme="minorEastAsia" w:hAnsi="Cambria Math"/>
+          </w:rPr>
+          <m:t>b = 2</m:t>
+        </m:r>
+      </m:oMath>
+      <w:r>
+        <w:rPr>
+          <w:rFonts w:eastAsiaTheme="minorEastAsia"/>
+        </w:rPr>
+        <w:t xml:space="preserve"> as well. </w:t>
+      </w:r>
+      <m:oMath>
+        <m:r>
+          <w:rPr>
+            <w:rFonts w:ascii="Cambria Math" w:eastAsiaTheme="minorEastAsia" w:hAnsi="Cambria Math"/>
+          </w:rPr>
+          <m:t>f(n)</m:t>
+        </m:r>
+      </m:oMath>
+      <w:r>
+        <w:rPr>
+          <w:rFonts w:eastAsiaTheme="minorEastAsia"/>
+        </w:rPr>
+        <w:t xml:space="preserve"> for algorithm is </w:t>
+      </w:r>
+      <m:oMath>
+        <m:r>
+          <w:rPr>
+            <w:rFonts w:ascii="Cambria Math" w:eastAsiaTheme="minorEastAsia" w:hAnsi="Cambria Math"/>
+          </w:rPr>
+          <m:t>2n</m:t>
+        </m:r>
+      </m:oMath>
+      <w:r>
+        <w:rPr>
+          <w:rFonts w:eastAsiaTheme="minorEastAsia"/>
+        </w:rPr>
+        <w:t xml:space="preserve"> as we are making </w:t>
+      </w:r>
+      <m:oMath>
+        <m:r>
+          <w:rPr>
+            <w:rFonts w:ascii="Cambria Math" w:eastAsiaTheme="minorEastAsia" w:hAnsi="Cambria Math"/>
+          </w:rPr>
+          <m:t>2n</m:t>
+        </m:r>
+      </m:oMath>
+      <w:r>
+        <w:rPr>
+          <w:rFonts w:eastAsiaTheme="minorEastAsia"/>
+        </w:rPr>
+        <w:t xml:space="preserve"> comparisons for combining solutions.</w:t>
+      </w:r>
+    </w:p>
+    <w:p>
+      <w:pPr>
+        <w:rPr>
+          <w:rFonts w:eastAsiaTheme="minorEastAsia"/>
+        </w:rPr>
+      </w:pPr>
+    </w:p>
+    <w:p>
+      <w:pPr>
+        <w:rPr>
+          <w:rFonts w:eastAsiaTheme="minorEastAsia"/>
           <w:b/>
         </w:rPr>
+      </w:pPr>
+      <w:r>
+        <w:rPr>
+          <w:rFonts w:eastAsiaTheme="minorEastAsia"/>
+        </w:rPr>
+        <w:t xml:space="preserve">Hence, using master’s theorem our time complexity becomes </w:t>
+      </w:r>
+      <w:proofErr w:type="gramStart"/>
+      <m:oMath>
+        <m:r>
+          <m:rPr>
+            <m:sty m:val="p"/>
+          </m:rPr>
+          <w:rPr>
+            <w:rFonts w:ascii="Cambria Math" w:eastAsiaTheme="minorEastAsia" w:hAnsi="Cambria Math"/>
+          </w:rPr>
+          <m:t>Θ</m:t>
+        </m:r>
+        <m:r>
+          <w:rPr>
+            <w:rFonts w:ascii="Cambria Math" w:eastAsiaTheme="minorEastAsia" w:hAnsi="Cambria Math"/>
+          </w:rPr>
+          <m:t>(</m:t>
+        </m:r>
+        <w:proofErr w:type="gramEnd"/>
+        <m:r>
+          <w:rPr>
+            <w:rFonts w:ascii="Cambria Math" w:eastAsiaTheme="minorEastAsia" w:hAnsi="Cambria Math"/>
+          </w:rPr>
+          <m:t>2n*log n)</m:t>
+        </m:r>
+      </m:oMath>
+      <w:r>
+        <w:rPr>
+          <w:rFonts w:eastAsiaTheme="minorEastAsia"/>
+        </w:rPr>
+        <w:t xml:space="preserve"> </w:t>
+      </w:r>
+      <m:oMath>
+        <m:r>
+          <w:rPr>
+            <w:rFonts w:ascii="Cambria Math" w:eastAsiaTheme="minorEastAsia" w:hAnsi="Cambria Math"/>
+          </w:rPr>
+          <m:t>∈</m:t>
+        </m:r>
+        <m:r>
+          <m:rPr>
+            <m:sty m:val="bi"/>
+          </m:rPr>
+          <w:rPr>
+            <w:rFonts w:ascii="Cambria Math" w:eastAsiaTheme="minorEastAsia" w:hAnsi="Cambria Math"/>
+          </w:rPr>
+          <m:t>O(n*log n)</m:t>
+        </m:r>
+      </m:oMath>
+      <w:r>
+        <w:rPr>
+          <w:rFonts w:eastAsiaTheme="minorEastAsia"/>
+          <w:b/>
+        </w:rPr>
+        <w:t>.</w:t>
+      </w:r>
+    </w:p>
+    <w:p>
+      <w:pPr>
+        <w:rPr>
+          <w:rFonts w:eastAsiaTheme="minorEastAsia"/>
+          <w:b/>
+        </w:rPr>
+      </w:pPr>
+    </w:p>
+    <w:p>
+      <w:pPr>
+        <w:rPr>
+          <w:rFonts w:eastAsiaTheme="minorEastAsia"/>
+        </w:rPr>
+      </w:pPr>
+      <w:r>
+        <w:rPr>
+          <w:rFonts w:eastAsiaTheme="minorEastAsia"/>
+        </w:rPr>
+        <w:t xml:space="preserve">Here is </w:t>
+      </w:r>
+      <w:r>
+        <w:rPr>
+          <w:rFonts w:eastAsiaTheme="minorEastAsia"/>
+        </w:rPr>
+        <w:t xml:space="preserve">the </w:t>
+      </w:r>
+      <w:r>
+        <w:rPr>
+          <w:rFonts w:eastAsiaTheme="minorEastAsia"/>
+        </w:rPr>
+        <w:t>working code</w:t>
+      </w:r>
+      <w:r>
+        <w:rPr>
+          <w:rFonts w:eastAsiaTheme="minorEastAsia"/>
+        </w:rPr>
+        <w:t xml:space="preserve"> for this problem</w:t>
+      </w:r>
+      <w:r>
+        <w:rPr>
+          <w:rFonts w:eastAsiaTheme="minorEastAsia"/>
+        </w:rPr>
+        <w:t>:</w:t>
+      </w:r>
+    </w:p>
+    <w:p>
+      <w:pPr>
+        <w:rPr>
+          <w:rFonts w:eastAsiaTheme="minorEastAsia"/>
+        </w:rPr>
+      </w:pPr>
+    </w:p>
+    <w:bookmarkStart w:id="1" w:name="_MON_1535480079"/>
+    <w:bookmarkEnd w:id="1"/>
+    <w:p>
+      <w:pPr>
+        <w:jc w:val="center"/>
+        <w:rPr>
+          <w:rFonts w:eastAsiaTheme="minorEastAsia"/>
+        </w:rPr>
+      </w:pPr>
+      <w:r>
+        <w:rPr>
+          <w:rFonts w:eastAsiaTheme="minorEastAsia"/>
+        </w:rPr>
+        <w:object w:dxaOrig="9360" w:dyaOrig="12080" w14:anchorId="19172B06">
+          <v:shapetype id="_x0000_t75" coordsize="21600,21600" o:spt="75" o:preferrelative="t" path="m@4@5l@4@11@9@11@9@5xe" filled="f" stroked="f">
+            <v:stroke joinstyle="miter"/>
+            <v:formulas>
+              <v:f eqn="if lineDrawn pixelLineWidth 0"/>
+              <v:f eqn="sum @0 1 0"/>
+              <v:f eqn="sum 0 0 @1"/>
+              <v:f eqn="prod @2 1 2"/>
+              <v:f eqn="prod @3 21600 pixelWidth"/>
+              <v:f eqn="prod @3 21600 pixelHeight"/>
+              <v:f eqn="sum @0 0 1"/>
+              <v:f eqn="prod @6 1 2"/>
+              <v:f eqn="prod @7 21600 pixelWidth"/>
+              <v:f eqn="sum @8 21600 0"/>
+              <v:f eqn="prod @7 21600 pixelHeight"/>
+              <v:f eqn="sum @10 21600 0"/>
+            </v:formulas>
+            <v:path o:extrusionok="f" gradientshapeok="t" o:connecttype="rect"/>
+            <o:lock v:ext="edit" aspectratio="t"/>
+          </v:shapetype>
+          <v:shape id="_x0000_i1025" type="#_x0000_t75" style="width:468pt;height:604.35pt" o:ole="">
+            <v:imagedata r:id="rId5" o:title=""/>
+          </v:shape>
+          <o:OLEObject Type="Embed" ProgID="Word.Document.12" ShapeID="_x0000_i1025" DrawAspect="Content" ObjectID="_1535480255" r:id="rId6">
+            <o:FieldCodes>\s</o:FieldCodes>
+          </o:OLEObject>
+        </w:object>
+      </w:r>
+    </w:p>
+    <w:p>
+      <w:pPr>
+        <w:rPr>
+          <w:rFonts w:cs="Times New Roman"/>
+          <w:b/>
+        </w:rPr>
+      </w:pPr>
+    </w:p>
+    <w:p>
+      <w:pPr>
+        <w:rPr>
+          <w:rFonts w:cs="Times New Roman"/>
+          <w:b/>
+        </w:rPr>
+      </w:pPr>
+    </w:p>
+    <w:p>
+      <w:pPr>
+        <w:rPr>
+          <w:rFonts w:cs="Times New Roman"/>
+          <w:b/>
+        </w:rPr>
+      </w:pPr>
+    </w:p>
+    <w:p>
+      <w:pPr>
+        <w:rPr>
+          <w:rFonts w:cs="Times New Roman"/>
+          <w:b/>
+        </w:rPr>
+      </w:pPr>
+    </w:p>
+    <w:p>
+      <w:pPr>
+        <w:rPr>
+          <w:rFonts w:cs="Times New Roman"/>
+          <w:b/>
+        </w:rPr>
+      </w:pPr>
+    </w:p>
+    <w:p>
+      <w:pPr>
+        <w:rPr>
+          <w:rFonts w:cs="Times New Roman"/>
+        </w:rPr>
+      </w:pPr>
+      <w:r>
+        <w:rPr>
+          <w:rFonts w:cs="Times New Roman"/>
+          <w:b/>
+        </w:rPr>
         <w:t>Question 4</w:t>
       </w:r>
       <w:r>
@@ -1110,21 +2171,19 @@
         <w:rPr>
           <w:rFonts w:cs="Times New Roman"/>
         </w:rPr>
-        <w:t xml:space="preserve"> Algorithm for finding minimum spanning tree in a </w:t>
-      </w:r>
-      <w:proofErr w:type="spellStart"/>
-      <w:r>
-        <w:rPr>
-          <w:rFonts w:cs="Times New Roman"/>
-        </w:rPr>
-        <w:t>multigraph</w:t>
-      </w:r>
-      <w:proofErr w:type="spellEnd"/>
-      <w:r>
-        <w:rPr>
-          <w:rFonts w:cs="Times New Roman"/>
-        </w:rPr>
-        <w:t>.</w:t>
+        <w:t xml:space="preserve"> Algorithm for finding minimum spanning tree in a multi</w:t>
+      </w:r>
+      <w:r>
+        <w:rPr>
+          <w:rFonts w:cs="Times New Roman"/>
+        </w:rPr>
+        <w:t>-</w:t>
+      </w:r>
+      <w:r>
+        <w:rPr>
+          <w:rFonts w:cs="Times New Roman"/>
+        </w:rPr>
+        <w:t>graph.</w:t>
       </w:r>
     </w:p>
     <w:p>
@@ -1879,7 +2938,13 @@
           <w:rPr>
             <w:rFonts w:ascii="Cambria Math" w:eastAsiaTheme="minorEastAsia" w:hAnsi="Cambria Math"/>
           </w:rPr>
-          <m:t>[1]</m:t>
+          <m:t>[2</m:t>
+        </m:r>
+        <m:r>
+          <w:rPr>
+            <w:rFonts w:ascii="Cambria Math" w:eastAsiaTheme="minorEastAsia" w:hAnsi="Cambria Math"/>
+          </w:rPr>
+          <m:t>]</m:t>
         </m:r>
       </m:oMath>
       <w:r>
@@ -1893,7 +2958,6 @@
           <w:rPr>
             <w:rFonts w:ascii="Cambria Math" w:eastAsiaTheme="minorEastAsia" w:hAnsi="Cambria Math"/>
           </w:rPr>
-          <w:lastRenderedPageBreak/>
           <m:t>log n</m:t>
         </m:r>
       </m:oMath>
@@ -2280,41 +3344,6 @@
         </w:rPr>
         <w:t xml:space="preserve"> for a minimum spanning tree.</w:t>
       </w:r>
-    </w:p>
-    <w:p>
-      <w:pPr>
-        <w:rPr>
-          <w:rFonts w:cs="Times New Roman"/>
-        </w:rPr>
-      </w:pPr>
-    </w:p>
-    <w:p>
-      <w:pPr>
-        <w:rPr>
-          <w:rFonts w:ascii="Times" w:hAnsi="Times" w:cs="Times"/>
-        </w:rPr>
-      </w:pPr>
-    </w:p>
-    <w:p>
-      <w:pPr>
-        <w:rPr>
-          <w:rFonts w:ascii="Times" w:hAnsi="Times" w:cs="Times"/>
-        </w:rPr>
-      </w:pPr>
-    </w:p>
-    <w:p>
-      <w:pPr>
-        <w:rPr>
-          <w:rFonts w:ascii="Times" w:hAnsi="Times" w:cs="Times"/>
-        </w:rPr>
-      </w:pPr>
-    </w:p>
-    <w:p>
-      <w:pPr>
-        <w:rPr>
-          <w:rFonts w:ascii="Times" w:hAnsi="Times" w:cs="Times"/>
-        </w:rPr>
-      </w:pPr>
     </w:p>
     <w:p>
       <w:pPr>
@@ -2478,7 +3507,7 @@
                     <pic:cNvPicPr/>
                   </pic:nvPicPr>
                   <pic:blipFill>
-                    <a:blip r:embed="rId5">
+                    <a:blip r:embed="rId7">
                       <a:extLst>
                         <a:ext uri="{28A0092B-C50C-407E-A947-70E740481C1C}">
                           <a14:useLocalDpi xmlns:a14="http://schemas.microsoft.com/office/drawing/2010/main" val="0"/>
@@ -2605,7 +3634,7 @@
                     <pic:cNvPicPr/>
                   </pic:nvPicPr>
                   <pic:blipFill>
-                    <a:blip r:embed="rId6">
+                    <a:blip r:embed="rId8">
                       <a:extLst>
                         <a:ext uri="{28A0092B-C50C-407E-A947-70E740481C1C}">
                           <a14:useLocalDpi xmlns:a14="http://schemas.microsoft.com/office/drawing/2010/main" val="0"/>
@@ -2671,12 +3700,93 @@
           <w:rFonts w:cs="Times New Roman"/>
         </w:rPr>
       </w:pPr>
-      <w:r>
-        <w:rPr>
-          <w:rFonts w:cs="Times New Roman"/>
-        </w:rPr>
-        <w:t>https://www.cs.princeton.edu/~rs/AlgsDS07/01UnionFind.pdf</w:t>
-      </w:r>
+      <w:hyperlink r:id="rId9" w:history="1">
+        <w:r>
+          <w:rPr>
+            <w:rStyle w:val="Hyperlink"/>
+            <w:rFonts w:cs="Times New Roman"/>
+          </w:rPr>
+          <w:t>https://en.wikipedia.org/wiki/Boyer%E2%80%93Moore_majority_vote_algorithm</w:t>
+        </w:r>
+      </w:hyperlink>
+    </w:p>
+    <w:p>
+      <w:pPr>
+        <w:pStyle w:val="ListParagraph"/>
+        <w:numPr>
+          <w:ilvl w:val="0"/>
+          <w:numId w:val="2"/>
+        </w:numPr>
+        <w:rPr>
+          <w:rFonts w:cs="Times New Roman"/>
+        </w:rPr>
+      </w:pPr>
+      <w:hyperlink r:id="rId10" w:history="1">
+        <w:r>
+          <w:rPr>
+            <w:rStyle w:val="Hyperlink"/>
+            <w:rFonts w:cs="Times New Roman"/>
+          </w:rPr>
+          <w:t>https://www.cs.princeton.edu/~rs/AlgsDS07/01UnionFind.pdf</w:t>
+        </w:r>
+      </w:hyperlink>
+    </w:p>
+    <w:p>
+      <w:pPr>
+        <w:pStyle w:val="ListParagraph"/>
+        <w:numPr>
+          <w:ilvl w:val="0"/>
+          <w:numId w:val="2"/>
+        </w:numPr>
+        <w:rPr>
+          <w:rFonts w:cs="Times New Roman"/>
+        </w:rPr>
+      </w:pPr>
+      <w:r>
+        <w:rPr>
+          <w:rFonts w:cs="Times New Roman"/>
+        </w:rPr>
+        <w:t xml:space="preserve">Code Reference for </w:t>
+      </w:r>
+      <w:proofErr w:type="spellStart"/>
+      <w:r>
+        <w:rPr>
+          <w:rFonts w:cs="Times New Roman"/>
+        </w:rPr>
+        <w:t>UnionFind</w:t>
+      </w:r>
+      <w:proofErr w:type="spellEnd"/>
+      <w:r>
+        <w:rPr>
+          <w:rFonts w:cs="Times New Roman"/>
+        </w:rPr>
+        <w:t xml:space="preserve">: </w:t>
+      </w:r>
+      <w:hyperlink r:id="rId11" w:history="1">
+        <w:r>
+          <w:rPr>
+            <w:rStyle w:val="Hyperlink"/>
+            <w:rFonts w:cs="Times New Roman"/>
+          </w:rPr>
+          <w:t>https://www.ics.uci.edu/~eppstein/PADS/UnionFind.py</w:t>
+        </w:r>
+      </w:hyperlink>
+    </w:p>
+    <w:p>
+      <w:pPr>
+        <w:pStyle w:val="ListParagraph"/>
+        <w:rPr>
+          <w:rFonts w:cs="Times New Roman"/>
+        </w:rPr>
+      </w:pPr>
+    </w:p>
+    <w:p>
+      <w:pPr>
+        <w:pStyle w:val="ListParagraph"/>
+        <w:rPr>
+          <w:rFonts w:cs="Times New Roman"/>
+        </w:rPr>
+      </w:pPr>
     </w:p>
     <w:sectPr>
       <w:pgSz w:w="12240" w:h="15840"/>
@@ -3093,6 +4203,119 @@
     </w:lvl>
   </w:abstractNum>
   <w:abstractNum w:abstractNumId="4">
+    <w:nsid w:val="51BE2627"/>
+    <w:multiLevelType w:val="hybridMultilevel"/>
+    <w:tmpl w:val="CB04CE6C"/>
+    <w:lvl w:ilvl="0" w:tplc="9ACE51DE">
+      <w:start w:val="6"/>
+      <w:numFmt w:val="bullet"/>
+      <w:lvlText w:val="-"/>
+      <w:lvlJc w:val="left"/>
+      <w:pPr>
+        <w:ind w:left="720" w:hanging="360"/>
+      </w:pPr>
+      <w:rPr>
+        <w:rFonts w:ascii="Calibri" w:eastAsiaTheme="minorEastAsia" w:hAnsi="Calibri" w:cstheme="minorBidi" w:hint="default"/>
+      </w:rPr>
+    </w:lvl>
+    <w:lvl w:ilvl="1" w:tplc="04090003" w:tentative="1">
+      <w:start w:val="1"/>
+      <w:numFmt w:val="bullet"/>
+      <w:lvlText w:val="o"/>
+      <w:lvlJc w:val="left"/>
+      <w:pPr>
+        <w:ind w:left="1440" w:hanging="360"/>
+      </w:pPr>
+      <w:rPr>
+        <w:rFonts w:ascii="Courier New" w:hAnsi="Courier New" w:cs="Courier New" w:hint="default"/>
+      </w:rPr>
+    </w:lvl>
+    <w:lvl w:ilvl="2" w:tplc="04090005" w:tentative="1">
+      <w:start w:val="1"/>
+      <w:numFmt w:val="bullet"/>
+      <w:lvlText w:val=""/>
+      <w:lvlJc w:val="left"/>
+      <w:pPr>
+        <w:ind w:left="2160" w:hanging="360"/>
+      </w:pPr>
+      <w:rPr>
+        <w:rFonts w:ascii="Wingdings" w:hAnsi="Wingdings" w:hint="default"/>
+      </w:rPr>
+    </w:lvl>
+    <w:lvl w:ilvl="3" w:tplc="04090001" w:tentative="1">
+      <w:start w:val="1"/>
+      <w:numFmt w:val="bullet"/>
+      <w:lvlText w:val=""/>
+      <w:lvlJc w:val="left"/>
+      <w:pPr>
+        <w:ind w:left="2880" w:hanging="360"/>
+      </w:pPr>
+      <w:rPr>
+        <w:rFonts w:ascii="Symbol" w:hAnsi="Symbol" w:hint="default"/>
+      </w:rPr>
+    </w:lvl>
+    <w:lvl w:ilvl="4" w:tplc="04090003" w:tentative="1">
+      <w:start w:val="1"/>
+      <w:numFmt w:val="bullet"/>
+      <w:lvlText w:val="o"/>
+      <w:lvlJc w:val="left"/>
+      <w:pPr>
+        <w:ind w:left="3600" w:hanging="360"/>
+      </w:pPr>
+      <w:rPr>
+        <w:rFonts w:ascii="Courier New" w:hAnsi="Courier New" w:cs="Courier New" w:hint="default"/>
+      </w:rPr>
+    </w:lvl>
+    <w:lvl w:ilvl="5" w:tplc="04090005" w:tentative="1">
+      <w:start w:val="1"/>
+      <w:numFmt w:val="bullet"/>
+      <w:lvlText w:val=""/>
+      <w:lvlJc w:val="left"/>
+      <w:pPr>
+        <w:ind w:left="4320" w:hanging="360"/>
+      </w:pPr>
+      <w:rPr>
+        <w:rFonts w:ascii="Wingdings" w:hAnsi="Wingdings" w:hint="default"/>
+      </w:rPr>
+    </w:lvl>
+    <w:lvl w:ilvl="6" w:tplc="04090001" w:tentative="1">
+      <w:start w:val="1"/>
+      <w:numFmt w:val="bullet"/>
+      <w:lvlText w:val=""/>
+      <w:lvlJc w:val="left"/>
+      <w:pPr>
+        <w:ind w:left="5040" w:hanging="360"/>
+      </w:pPr>
+      <w:rPr>
+        <w:rFonts w:ascii="Symbol" w:hAnsi="Symbol" w:hint="default"/>
+      </w:rPr>
+    </w:lvl>
+    <w:lvl w:ilvl="7" w:tplc="04090003" w:tentative="1">
+      <w:start w:val="1"/>
+      <w:numFmt w:val="bullet"/>
+      <w:lvlText w:val="o"/>
+      <w:lvlJc w:val="left"/>
+      <w:pPr>
+        <w:ind w:left="5760" w:hanging="360"/>
+      </w:pPr>
+      <w:rPr>
+        <w:rFonts w:ascii="Courier New" w:hAnsi="Courier New" w:cs="Courier New" w:hint="default"/>
+      </w:rPr>
+    </w:lvl>
+    <w:lvl w:ilvl="8" w:tplc="04090005" w:tentative="1">
+      <w:start w:val="1"/>
+      <w:numFmt w:val="bullet"/>
+      <w:lvlText w:val=""/>
+      <w:lvlJc w:val="left"/>
+      <w:pPr>
+        <w:ind w:left="6480" w:hanging="360"/>
+      </w:pPr>
+      <w:rPr>
+        <w:rFonts w:ascii="Wingdings" w:hAnsi="Wingdings" w:hint="default"/>
+      </w:rPr>
+    </w:lvl>
+  </w:abstractNum>
+  <w:abstractNum w:abstractNumId="5">
     <w:nsid w:val="5CBD181A"/>
     <w:multiLevelType w:val="hybridMultilevel"/>
     <w:tmpl w:val="CAB2AE12"/>
@@ -3205,7 +4428,7 @@
       </w:rPr>
     </w:lvl>
   </w:abstractNum>
-  <w:abstractNum w:abstractNumId="5">
+  <w:abstractNum w:abstractNumId="6">
     <w:nsid w:val="63487CDC"/>
     <w:multiLevelType w:val="hybridMultilevel"/>
     <w:tmpl w:val="2F94AE8E"/>
@@ -3318,7 +4541,7 @@
       </w:rPr>
     </w:lvl>
   </w:abstractNum>
-  <w:abstractNum w:abstractNumId="6">
+  <w:abstractNum w:abstractNumId="7">
     <w:nsid w:val="7F3328AC"/>
     <w:multiLevelType w:val="multilevel"/>
     <w:tmpl w:val="0DDC0FBC"/>
@@ -3432,7 +4655,7 @@
     </w:lvl>
   </w:abstractNum>
   <w:num w:numId="1">
-    <w:abstractNumId w:val="4"/>
+    <w:abstractNumId w:val="5"/>
   </w:num>
   <w:num w:numId="2">
     <w:abstractNumId w:val="3"/>
@@ -3447,10 +4670,13 @@
     <w:abstractNumId w:val="0"/>
   </w:num>
   <w:num w:numId="6">
+    <w:abstractNumId w:val="7"/>
+  </w:num>
+  <w:num w:numId="7">
     <w:abstractNumId w:val="6"/>
   </w:num>
-  <w:num w:numId="7">
-    <w:abstractNumId w:val="5"/>
+  <w:num w:numId="8">
+    <w:abstractNumId w:val="4"/>
   </w:num>
 </w:numbering>
 </file>
@@ -3921,6 +5147,17 @@
       <w:szCs w:val="20"/>
     </w:rPr>
   </w:style>
+  <w:style w:type="character" w:styleId="Hyperlink">
+    <w:name w:val="Hyperlink"/>
+    <w:basedOn w:val="DefaultParagraphFont"/>
+    <w:uiPriority w:val="99"/>
+    <w:unhideWhenUsed/>
+    <w:rsid w:val="0045463D"/>
+    <w:rPr>
+      <w:color w:val="0563C1" w:themeColor="hyperlink"/>
+      <w:u w:val="single"/>
+    </w:rPr>
+  </w:style>
 </w:styles>
 </file>
 

</xml_diff>